<commit_message>
Manatee in Statusbericht eingefügt
</commit_message>
<xml_diff>
--- a/ITP_Dokumente/Statusberichte.docx
+++ b/ITP_Dokumente/Statusberichte.docx
@@ -60,6 +60,7 @@
           <w:lang w:val="en-GB" w:eastAsia="de-AT"/>
         </w:rPr>
       </w:pPr>
+      <w:proofErr w:type="spellStart"/>
       <w:r>
         <w:rPr>
           <w:rFonts w:ascii="Arial" w:eastAsia="Times New Roman" w:hAnsi="Arial" w:cs="Arial"/>
@@ -71,43 +72,9 @@
           <w:szCs w:val="24"/>
           <w:lang w:val="en-GB" w:eastAsia="de-AT"/>
         </w:rPr>
-        <w:t xml:space="preserve">Projekt: </w:t>
-      </w:r>
-      <w:r>
-        <w:rPr>
-          <w:rFonts w:ascii="Arial" w:eastAsia="Times New Roman" w:hAnsi="Arial" w:cs="Arial"/>
-          <w:noProof w:val="0"/>
-          <w:color w:val="000000"/>
-          <w:sz w:val="24"/>
-          <w:szCs w:val="24"/>
-          <w:lang w:val="en-GB" w:eastAsia="de-AT"/>
-        </w:rPr>
-        <w:t>TimeAid</w:t>
-      </w:r>
-    </w:p>
-    <w:p>
-      <w:pPr>
-        <w:spacing w:after="0" w:line="240" w:lineRule="auto"/>
-        <w:rPr>
-          <w:rFonts w:ascii="Times New Roman" w:eastAsia="Times New Roman" w:hAnsi="Times New Roman" w:cs="Times New Roman"/>
-          <w:noProof w:val="0"/>
-          <w:sz w:val="24"/>
-          <w:szCs w:val="24"/>
-          <w:lang w:val="en-GB" w:eastAsia="de-AT"/>
-        </w:rPr>
-      </w:pPr>
-    </w:p>
-    <w:p>
-      <w:pPr>
-        <w:spacing w:after="0" w:line="240" w:lineRule="auto"/>
-        <w:rPr>
-          <w:rFonts w:ascii="Times New Roman" w:eastAsia="Times New Roman" w:hAnsi="Times New Roman" w:cs="Times New Roman"/>
-          <w:noProof w:val="0"/>
-          <w:sz w:val="24"/>
-          <w:szCs w:val="24"/>
-          <w:lang w:eastAsia="de-AT"/>
-        </w:rPr>
-      </w:pPr>
+        <w:t>Projekt</w:t>
+      </w:r>
+      <w:proofErr w:type="spellEnd"/>
       <w:r>
         <w:rPr>
           <w:rFonts w:ascii="Arial" w:eastAsia="Times New Roman" w:hAnsi="Arial" w:cs="Arial"/>
@@ -117,32 +84,23 @@
           <w:color w:val="000000"/>
           <w:sz w:val="24"/>
           <w:szCs w:val="24"/>
-          <w:lang w:eastAsia="de-AT"/>
-        </w:rPr>
-        <w:t xml:space="preserve">Team: </w:t>
-      </w:r>
-      <w:r>
-        <w:rPr>
-          <w:rFonts w:ascii="Arial" w:eastAsia="Times New Roman" w:hAnsi="Arial" w:cs="Arial"/>
-          <w:noProof w:val="0"/>
-          <w:color w:val="000000"/>
-          <w:sz w:val="24"/>
-          <w:szCs w:val="24"/>
-          <w:lang w:eastAsia="de-AT"/>
-        </w:rPr>
-        <w:t>André Rivera Arboleda, Johannes Fessler, Bjorna Kalaja, Miel Satrapa</w:t>
-      </w:r>
-      <w:r>
-        <w:rPr>
-          <w:rFonts w:ascii="Arial" w:eastAsia="Times New Roman" w:hAnsi="Arial" w:cs="Arial"/>
-          <w:noProof w:val="0"/>
-          <w:color w:val="000000"/>
-          <w:sz w:val="24"/>
-          <w:szCs w:val="24"/>
-          <w:lang w:eastAsia="de-AT"/>
-        </w:rPr>
-        <w:t xml:space="preserve"> </w:t>
-      </w:r>
+          <w:lang w:val="en-GB" w:eastAsia="de-AT"/>
+        </w:rPr>
+        <w:t xml:space="preserve">: </w:t>
+      </w:r>
+      <w:proofErr w:type="spellStart"/>
+      <w:r>
+        <w:rPr>
+          <w:rFonts w:ascii="Arial" w:eastAsia="Times New Roman" w:hAnsi="Arial" w:cs="Arial"/>
+          <w:noProof w:val="0"/>
+          <w:color w:val="000000"/>
+          <w:sz w:val="24"/>
+          <w:szCs w:val="24"/>
+          <w:lang w:val="en-GB" w:eastAsia="de-AT"/>
+        </w:rPr>
+        <w:t>TimeAid</w:t>
+      </w:r>
+      <w:proofErr w:type="spellEnd"/>
     </w:p>
     <w:p>
       <w:pPr>
@@ -152,7 +110,7 @@
           <w:noProof w:val="0"/>
           <w:sz w:val="24"/>
           <w:szCs w:val="24"/>
-          <w:lang w:eastAsia="de-AT"/>
+          <w:lang w:val="en-GB" w:eastAsia="de-AT"/>
         </w:rPr>
       </w:pPr>
     </w:p>
@@ -178,6 +136,137 @@
           <w:szCs w:val="24"/>
           <w:lang w:eastAsia="de-AT"/>
         </w:rPr>
+        <w:t xml:space="preserve">Team: </w:t>
+      </w:r>
+      <w:r>
+        <w:rPr>
+          <w:rFonts w:ascii="Arial" w:eastAsia="Times New Roman" w:hAnsi="Arial" w:cs="Arial"/>
+          <w:noProof w:val="0"/>
+          <w:color w:val="000000"/>
+          <w:sz w:val="24"/>
+          <w:szCs w:val="24"/>
+          <w:lang w:eastAsia="de-AT"/>
+        </w:rPr>
+        <w:t xml:space="preserve">André Rivera </w:t>
+      </w:r>
+      <w:proofErr w:type="spellStart"/>
+      <w:r>
+        <w:rPr>
+          <w:rFonts w:ascii="Arial" w:eastAsia="Times New Roman" w:hAnsi="Arial" w:cs="Arial"/>
+          <w:noProof w:val="0"/>
+          <w:color w:val="000000"/>
+          <w:sz w:val="24"/>
+          <w:szCs w:val="24"/>
+          <w:lang w:eastAsia="de-AT"/>
+        </w:rPr>
+        <w:t>Arboleda</w:t>
+      </w:r>
+      <w:proofErr w:type="spellEnd"/>
+      <w:r>
+        <w:rPr>
+          <w:rFonts w:ascii="Arial" w:eastAsia="Times New Roman" w:hAnsi="Arial" w:cs="Arial"/>
+          <w:noProof w:val="0"/>
+          <w:color w:val="000000"/>
+          <w:sz w:val="24"/>
+          <w:szCs w:val="24"/>
+          <w:lang w:eastAsia="de-AT"/>
+        </w:rPr>
+        <w:t xml:space="preserve">, Johannes Fessler, </w:t>
+      </w:r>
+      <w:proofErr w:type="spellStart"/>
+      <w:r>
+        <w:rPr>
+          <w:rFonts w:ascii="Arial" w:eastAsia="Times New Roman" w:hAnsi="Arial" w:cs="Arial"/>
+          <w:noProof w:val="0"/>
+          <w:color w:val="000000"/>
+          <w:sz w:val="24"/>
+          <w:szCs w:val="24"/>
+          <w:lang w:eastAsia="de-AT"/>
+        </w:rPr>
+        <w:t>Bjorna</w:t>
+      </w:r>
+      <w:proofErr w:type="spellEnd"/>
+      <w:r>
+        <w:rPr>
+          <w:rFonts w:ascii="Arial" w:eastAsia="Times New Roman" w:hAnsi="Arial" w:cs="Arial"/>
+          <w:noProof w:val="0"/>
+          <w:color w:val="000000"/>
+          <w:sz w:val="24"/>
+          <w:szCs w:val="24"/>
+          <w:lang w:eastAsia="de-AT"/>
+        </w:rPr>
+        <w:t xml:space="preserve"> </w:t>
+      </w:r>
+      <w:proofErr w:type="spellStart"/>
+      <w:r>
+        <w:rPr>
+          <w:rFonts w:ascii="Arial" w:eastAsia="Times New Roman" w:hAnsi="Arial" w:cs="Arial"/>
+          <w:noProof w:val="0"/>
+          <w:color w:val="000000"/>
+          <w:sz w:val="24"/>
+          <w:szCs w:val="24"/>
+          <w:lang w:eastAsia="de-AT"/>
+        </w:rPr>
+        <w:t>Kalaja</w:t>
+      </w:r>
+      <w:proofErr w:type="spellEnd"/>
+      <w:r>
+        <w:rPr>
+          <w:rFonts w:ascii="Arial" w:eastAsia="Times New Roman" w:hAnsi="Arial" w:cs="Arial"/>
+          <w:noProof w:val="0"/>
+          <w:color w:val="000000"/>
+          <w:sz w:val="24"/>
+          <w:szCs w:val="24"/>
+          <w:lang w:eastAsia="de-AT"/>
+        </w:rPr>
+        <w:t>, Miel Satrapa</w:t>
+      </w:r>
+      <w:r>
+        <w:rPr>
+          <w:rFonts w:ascii="Arial" w:eastAsia="Times New Roman" w:hAnsi="Arial" w:cs="Arial"/>
+          <w:noProof w:val="0"/>
+          <w:color w:val="000000"/>
+          <w:sz w:val="24"/>
+          <w:szCs w:val="24"/>
+          <w:lang w:eastAsia="de-AT"/>
+        </w:rPr>
+        <w:t xml:space="preserve"> </w:t>
+      </w:r>
+    </w:p>
+    <w:p>
+      <w:pPr>
+        <w:spacing w:after="0" w:line="240" w:lineRule="auto"/>
+        <w:rPr>
+          <w:rFonts w:ascii="Times New Roman" w:eastAsia="Times New Roman" w:hAnsi="Times New Roman" w:cs="Times New Roman"/>
+          <w:noProof w:val="0"/>
+          <w:sz w:val="24"/>
+          <w:szCs w:val="24"/>
+          <w:lang w:eastAsia="de-AT"/>
+        </w:rPr>
+      </w:pPr>
+    </w:p>
+    <w:p>
+      <w:pPr>
+        <w:spacing w:after="0" w:line="240" w:lineRule="auto"/>
+        <w:rPr>
+          <w:rFonts w:ascii="Times New Roman" w:eastAsia="Times New Roman" w:hAnsi="Times New Roman" w:cs="Times New Roman"/>
+          <w:noProof w:val="0"/>
+          <w:sz w:val="24"/>
+          <w:szCs w:val="24"/>
+          <w:lang w:eastAsia="de-AT"/>
+        </w:rPr>
+      </w:pPr>
+      <w:r>
+        <w:rPr>
+          <w:rFonts w:ascii="Arial" w:eastAsia="Times New Roman" w:hAnsi="Arial" w:cs="Arial"/>
+          <w:b/>
+          <w:bCs/>
+          <w:noProof w:val="0"/>
+          <w:color w:val="000000"/>
+          <w:sz w:val="24"/>
+          <w:szCs w:val="24"/>
+          <w:lang w:eastAsia="de-AT"/>
+        </w:rPr>
         <w:t>Zeitraum:</w:t>
       </w:r>
       <w:r>
@@ -247,6 +336,99 @@
           <w:lang w:eastAsia="de-AT"/>
         </w:rPr>
       </w:pPr>
+      <w:r>
+        <w:rPr>
+          <w:rFonts w:ascii="Arial" w:hAnsi="Arial" w:cs="Arial"/>
+          <w:sz w:val="24"/>
+          <w:szCs w:val="24"/>
+          <w:lang w:eastAsia="de-AT"/>
+        </w:rPr>
+        <w:drawing>
+          <wp:anchor distT="0" distB="0" distL="114300" distR="114300" simplePos="0" relativeHeight="251658240" behindDoc="1" locked="0" layoutInCell="1" allowOverlap="1">
+            <wp:simplePos x="0" y="0"/>
+            <wp:positionH relativeFrom="margin">
+              <wp:align>right</wp:align>
+            </wp:positionH>
+            <wp:positionV relativeFrom="paragraph">
+              <wp:posOffset>3175</wp:posOffset>
+            </wp:positionV>
+            <wp:extent cx="1454150" cy="2198370"/>
+            <wp:effectExtent l="0" t="0" r="0" b="0"/>
+            <wp:wrapTight wrapText="bothSides">
+              <wp:wrapPolygon edited="0">
+                <wp:start x="0" y="0"/>
+                <wp:lineTo x="0" y="21338"/>
+                <wp:lineTo x="21223" y="21338"/>
+                <wp:lineTo x="21223" y="0"/>
+                <wp:lineTo x="0" y="0"/>
+              </wp:wrapPolygon>
+            </wp:wrapTight>
+            <wp:docPr id="1" name="Grafik 1" descr="C:\Users\Miel\AppData\Local\Microsoft\Windows\INetCache\Content.Word\WhatsApp Image 2017-04-16 at 20.39.41.jpeg"/>
+            <wp:cNvGraphicFramePr>
+              <a:graphicFrameLocks xmlns:a="http://schemas.openxmlformats.org/drawingml/2006/main" noChangeAspect="1"/>
+            </wp:cNvGraphicFramePr>
+            <a:graphic xmlns:a="http://schemas.openxmlformats.org/drawingml/2006/main">
+              <a:graphicData uri="http://schemas.openxmlformats.org/drawingml/2006/picture">
+                <pic:pic xmlns:pic="http://schemas.openxmlformats.org/drawingml/2006/picture">
+                  <pic:nvPicPr>
+                    <pic:cNvPr id="0" name="Picture 1" descr="C:\Users\Miel\AppData\Local\Microsoft\Windows\INetCache\Content.Word\WhatsApp Image 2017-04-16 at 20.39.41.jpeg"/>
+                    <pic:cNvPicPr>
+                      <a:picLocks noChangeAspect="1" noChangeArrowheads="1"/>
+                    </pic:cNvPicPr>
+                  </pic:nvPicPr>
+                  <pic:blipFill>
+                    <a:blip r:embed="rId5" cstate="print">
+                      <a:extLst>
+                        <a:ext uri="{BEBA8EAE-BF5A-486C-A8C5-ECC9F3942E4B}">
+                          <a14:imgProps xmlns:a14="http://schemas.microsoft.com/office/drawing/2010/main">
+                            <a14:imgLayer r:embed="rId6">
+                              <a14:imgEffect>
+                                <a14:sharpenSoften amount="6000"/>
+                              </a14:imgEffect>
+                              <a14:imgEffect>
+                                <a14:saturation sat="112000"/>
+                              </a14:imgEffect>
+                              <a14:imgEffect>
+                                <a14:brightnessContrast bright="18000" contrast="7000"/>
+                              </a14:imgEffect>
+                            </a14:imgLayer>
+                          </a14:imgProps>
+                        </a:ext>
+                        <a:ext uri="{28A0092B-C50C-407E-A947-70E740481C1C}">
+                          <a14:useLocalDpi xmlns:a14="http://schemas.microsoft.com/office/drawing/2010/main" val="0"/>
+                        </a:ext>
+                      </a:extLst>
+                    </a:blip>
+                    <a:srcRect/>
+                    <a:stretch>
+                      <a:fillRect/>
+                    </a:stretch>
+                  </pic:blipFill>
+                  <pic:spPr bwMode="auto">
+                    <a:xfrm>
+                      <a:off x="0" y="0"/>
+                      <a:ext cx="1454150" cy="2198370"/>
+                    </a:xfrm>
+                    <a:prstGeom prst="rect">
+                      <a:avLst/>
+                    </a:prstGeom>
+                    <a:noFill/>
+                    <a:ln>
+                      <a:noFill/>
+                    </a:ln>
+                  </pic:spPr>
+                </pic:pic>
+              </a:graphicData>
+            </a:graphic>
+            <wp14:sizeRelH relativeFrom="page">
+              <wp14:pctWidth>0</wp14:pctWidth>
+            </wp14:sizeRelH>
+            <wp14:sizeRelV relativeFrom="page">
+              <wp14:pctHeight>0</wp14:pctHeight>
+            </wp14:sizeRelV>
+          </wp:anchor>
+        </w:drawing>
+      </w:r>
     </w:p>
     <w:p>
       <w:pPr>
@@ -565,6 +747,109 @@
         </w:rPr>
       </w:pPr>
       <w:r>
+        <mc:AlternateContent>
+          <mc:Choice Requires="wps">
+            <w:drawing>
+              <wp:anchor distT="0" distB="0" distL="114300" distR="114300" simplePos="0" relativeHeight="251660288" behindDoc="1" locked="0" layoutInCell="1" allowOverlap="1" wp14:anchorId="61E85287" wp14:editId="28B2E208">
+                <wp:simplePos x="0" y="0"/>
+                <wp:positionH relativeFrom="column">
+                  <wp:posOffset>4509770</wp:posOffset>
+                </wp:positionH>
+                <wp:positionV relativeFrom="paragraph">
+                  <wp:posOffset>137795</wp:posOffset>
+                </wp:positionV>
+                <wp:extent cx="1454150" cy="635"/>
+                <wp:effectExtent l="0" t="0" r="0" b="18415"/>
+                <wp:wrapTight wrapText="bothSides">
+                  <wp:wrapPolygon edited="0">
+                    <wp:start x="0" y="0"/>
+                    <wp:lineTo x="0" y="0"/>
+                    <wp:lineTo x="21223" y="0"/>
+                    <wp:lineTo x="21223" y="0"/>
+                    <wp:lineTo x="0" y="0"/>
+                  </wp:wrapPolygon>
+                </wp:wrapTight>
+                <wp:docPr id="2" name="Textfeld 2"/>
+                <wp:cNvGraphicFramePr/>
+                <a:graphic xmlns:a="http://schemas.openxmlformats.org/drawingml/2006/main">
+                  <a:graphicData uri="http://schemas.microsoft.com/office/word/2010/wordprocessingShape">
+                    <wps:wsp>
+                      <wps:cNvSpPr txBox="1"/>
+                      <wps:spPr>
+                        <a:xfrm>
+                          <a:off x="0" y="0"/>
+                          <a:ext cx="1454150" cy="635"/>
+                        </a:xfrm>
+                        <a:prstGeom prst="rect">
+                          <a:avLst/>
+                        </a:prstGeom>
+                        <a:solidFill>
+                          <a:prstClr val="white"/>
+                        </a:solidFill>
+                        <a:ln>
+                          <a:noFill/>
+                        </a:ln>
+                      </wps:spPr>
+                      <wps:txbx>
+                        <w:txbxContent>
+                          <w:p>
+                            <w:pPr>
+                              <w:pStyle w:val="Beschriftung"/>
+                              <w:rPr>
+                                <w:rFonts w:ascii="Arial" w:hAnsi="Arial" w:cs="Arial"/>
+                                <w:sz w:val="24"/>
+                                <w:szCs w:val="24"/>
+                              </w:rPr>
+                            </w:pPr>
+                            <w:r>
+                              <w:t>Logo: unsere Time Maid</w:t>
+                            </w:r>
+                          </w:p>
+                        </w:txbxContent>
+                      </wps:txbx>
+                      <wps:bodyPr rot="0" spcFirstLastPara="0" vertOverflow="overflow" horzOverflow="overflow" vert="horz" wrap="square" lIns="0" tIns="0" rIns="0" bIns="0" numCol="1" spcCol="0" rtlCol="0" fromWordArt="0" anchor="t" anchorCtr="0" forceAA="0" compatLnSpc="1">
+                        <a:prstTxWarp prst="textNoShape">
+                          <a:avLst/>
+                        </a:prstTxWarp>
+                        <a:spAutoFit/>
+                      </wps:bodyPr>
+                    </wps:wsp>
+                  </a:graphicData>
+                </a:graphic>
+              </wp:anchor>
+            </w:drawing>
+          </mc:Choice>
+          <mc:Fallback>
+            <w:pict>
+              <v:shapetype w14:anchorId="61E85287" id="_x0000_t202" coordsize="21600,21600" o:spt="202" path="m,l,21600r21600,l21600,xe">
+                <v:stroke joinstyle="miter"/>
+                <v:path gradientshapeok="t" o:connecttype="rect"/>
+              </v:shapetype>
+              <v:shape id="Textfeld 2" o:spid="_x0000_s1026" type="#_x0000_t202" style="position:absolute;margin-left:355.1pt;margin-top:10.85pt;width:114.5pt;height:.05pt;z-index:-251656192;visibility:visible;mso-wrap-style:square;mso-wrap-distance-left:9pt;mso-wrap-distance-top:0;mso-wrap-distance-right:9pt;mso-wrap-distance-bottom:0;mso-position-horizontal:absolute;mso-position-horizontal-relative:text;mso-position-vertical:absolute;mso-position-vertical-relative:text;v-text-anchor:top" o:gfxdata="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" stroked="f">
+                <v:textbox style="mso-fit-shape-to-text:t" inset="0,0,0,0">
+                  <w:txbxContent>
+                    <w:p>
+                      <w:pPr>
+                        <w:pStyle w:val="Beschriftung"/>
+                        <w:rPr>
+                          <w:rFonts w:ascii="Arial" w:hAnsi="Arial" w:cs="Arial"/>
+                          <w:sz w:val="24"/>
+                          <w:szCs w:val="24"/>
+                        </w:rPr>
+                      </w:pPr>
+                      <w:r>
+                        <w:t>Logo: unsere Time Maid</w:t>
+                      </w:r>
+                    </w:p>
+                  </w:txbxContent>
+                </v:textbox>
+                <w10:wrap type="tight"/>
+              </v:shape>
+            </w:pict>
+          </mc:Fallback>
+        </mc:AlternateContent>
+      </w:r>
+      <w:r>
         <w:rPr>
           <w:rFonts w:ascii="Arial" w:eastAsia="Times New Roman" w:hAnsi="Arial" w:cs="Arial"/>
           <w:noProof w:val="0"/>
@@ -587,6 +872,8 @@
           <w:lang w:eastAsia="de-AT"/>
         </w:rPr>
       </w:pPr>
+      <w:bookmarkStart w:id="0" w:name="_GoBack"/>
+      <w:bookmarkEnd w:id="0"/>
     </w:p>
     <w:p>
       <w:pPr>
@@ -750,8 +1037,6 @@
           <w:lang w:eastAsia="de-AT"/>
         </w:rPr>
       </w:pPr>
-      <w:bookmarkStart w:id="0" w:name="_GoBack"/>
-      <w:bookmarkEnd w:id="0"/>
     </w:p>
     <w:p>
       <w:pPr>
@@ -816,21 +1101,45 @@
           <w:szCs w:val="24"/>
         </w:rPr>
       </w:pPr>
-    </w:p>
-    <w:p>
-      <w:pPr>
+      <w:r>
         <w:rPr>
           <w:rFonts w:ascii="Arial" w:hAnsi="Arial" w:cs="Arial"/>
           <w:sz w:val="24"/>
           <w:szCs w:val="24"/>
         </w:rPr>
-      </w:pPr>
+        <w:t xml:space="preserve">Die Konfiguraton bzw. </w:t>
+      </w:r>
       <w:r>
         <w:rPr>
           <w:rFonts w:ascii="Arial" w:hAnsi="Arial" w:cs="Arial"/>
           <w:sz w:val="24"/>
           <w:szCs w:val="24"/>
         </w:rPr>
+        <w:t xml:space="preserve">Ansprechen der Schnittstelle hat länger als erwartet gedauert. </w:t>
+      </w:r>
+      <w:r>
+        <w:rPr>
+          <w:rFonts w:ascii="Arial" w:hAnsi="Arial" w:cs="Arial"/>
+          <w:sz w:val="24"/>
+          <w:szCs w:val="24"/>
+        </w:rPr>
+        <w:t xml:space="preserve">Wir werden im nächsten Sprint noch ein kleines Testprogramm (Eintrag erstellen etc.) erstellen, damit wir uns mit dem Umgang dieser sicher sind. </w:t>
+      </w:r>
+    </w:p>
+    <w:p>
+      <w:pPr>
+        <w:rPr>
+          <w:rFonts w:ascii="Arial" w:hAnsi="Arial" w:cs="Arial"/>
+          <w:sz w:val="24"/>
+          <w:szCs w:val="24"/>
+        </w:rPr>
+      </w:pPr>
+      <w:r>
+        <w:rPr>
+          <w:rFonts w:ascii="Arial" w:hAnsi="Arial" w:cs="Arial"/>
+          <w:sz w:val="24"/>
+          <w:szCs w:val="24"/>
+        </w:rPr>
         <w:t>Kommend</w:t>
       </w:r>
       <w:r>
@@ -840,6 +1149,14 @@
           <w:szCs w:val="24"/>
         </w:rPr>
         <w:t xml:space="preserve">e Woche </w:t>
+      </w:r>
+      <w:r>
+        <w:rPr>
+          <w:rFonts w:ascii="Arial" w:hAnsi="Arial" w:cs="Arial"/>
+          <w:sz w:val="24"/>
+          <w:szCs w:val="24"/>
+        </w:rPr>
+        <w:t>sind außerdem sehr viele Abgaben und Tests, deshalb wird der kommende Sprint für KW16 kleinere / weniger zeitaufwändige Arbeitspakete beinhalten.</w:t>
       </w:r>
     </w:p>
     <w:sectPr>
@@ -1990,6 +2307,25 @@
       <w:contextualSpacing/>
     </w:pPr>
   </w:style>
+  <w:style w:type="paragraph" w:styleId="Beschriftung">
+    <w:name w:val="caption"/>
+    <w:basedOn w:val="Standard"/>
+    <w:next w:val="Standard"/>
+    <w:uiPriority w:val="35"/>
+    <w:unhideWhenUsed/>
+    <w:qFormat/>
+    <w:rsid w:val="002E3452"/>
+    <w:pPr>
+      <w:spacing w:after="200" w:line="240" w:lineRule="auto"/>
+    </w:pPr>
+    <w:rPr>
+      <w:i/>
+      <w:iCs/>
+      <w:color w:val="44546A" w:themeColor="text2"/>
+      <w:sz w:val="18"/>
+      <w:szCs w:val="18"/>
+    </w:rPr>
+  </w:style>
 </w:styles>
 </file>
 

</xml_diff>

<commit_message>
Ups Zeiterfassung falscher link
</commit_message>
<xml_diff>
--- a/ITP_Dokumente/Statusberichte.docx
+++ b/ITP_Dokumente/Statusberichte.docx
@@ -204,7 +204,51 @@
           <w:szCs w:val="24"/>
           <w:lang w:eastAsia="de-AT"/>
         </w:rPr>
-        <w:t xml:space="preserve">, Miel Satrapa </w:t>
+        <w:t xml:space="preserve">, </w:t>
+      </w:r>
+      <w:proofErr w:type="spellStart"/>
+      <w:r>
+        <w:rPr>
+          <w:rFonts w:ascii="Arial" w:eastAsia="Times New Roman" w:hAnsi="Arial" w:cs="Arial"/>
+          <w:noProof w:val="0"/>
+          <w:color w:val="000000"/>
+          <w:szCs w:val="24"/>
+          <w:lang w:eastAsia="de-AT"/>
+        </w:rPr>
+        <w:t>Miel</w:t>
+      </w:r>
+      <w:proofErr w:type="spellEnd"/>
+      <w:r>
+        <w:rPr>
+          <w:rFonts w:ascii="Arial" w:eastAsia="Times New Roman" w:hAnsi="Arial" w:cs="Arial"/>
+          <w:noProof w:val="0"/>
+          <w:color w:val="000000"/>
+          <w:szCs w:val="24"/>
+          <w:lang w:eastAsia="de-AT"/>
+        </w:rPr>
+        <w:t xml:space="preserve"> </w:t>
+      </w:r>
+      <w:proofErr w:type="spellStart"/>
+      <w:r>
+        <w:rPr>
+          <w:rFonts w:ascii="Arial" w:eastAsia="Times New Roman" w:hAnsi="Arial" w:cs="Arial"/>
+          <w:noProof w:val="0"/>
+          <w:color w:val="000000"/>
+          <w:szCs w:val="24"/>
+          <w:lang w:eastAsia="de-AT"/>
+        </w:rPr>
+        <w:t>Satrapa</w:t>
+      </w:r>
+      <w:proofErr w:type="spellEnd"/>
+      <w:r>
+        <w:rPr>
+          <w:rFonts w:ascii="Arial" w:eastAsia="Times New Roman" w:hAnsi="Arial" w:cs="Arial"/>
+          <w:noProof w:val="0"/>
+          <w:color w:val="000000"/>
+          <w:szCs w:val="24"/>
+          <w:lang w:eastAsia="de-AT"/>
+        </w:rPr>
+        <w:t xml:space="preserve"> </w:t>
       </w:r>
     </w:p>
     <w:p>
@@ -1071,8 +1115,6 @@
           <w:szCs w:val="24"/>
         </w:rPr>
       </w:pPr>
-      <w:bookmarkStart w:id="0" w:name="_GoBack"/>
-      <w:bookmarkEnd w:id="0"/>
     </w:p>
     <w:p>
       <w:pPr>
@@ -1284,7 +1326,51 @@
           <w:szCs w:val="24"/>
           <w:lang w:eastAsia="de-AT"/>
         </w:rPr>
-        <w:t xml:space="preserve">, Miel Satrapa </w:t>
+        <w:t xml:space="preserve">, </w:t>
+      </w:r>
+      <w:proofErr w:type="spellStart"/>
+      <w:r>
+        <w:rPr>
+          <w:rFonts w:ascii="Arial" w:eastAsia="Times New Roman" w:hAnsi="Arial" w:cs="Arial"/>
+          <w:noProof w:val="0"/>
+          <w:color w:val="000000"/>
+          <w:szCs w:val="24"/>
+          <w:lang w:eastAsia="de-AT"/>
+        </w:rPr>
+        <w:t>Miel</w:t>
+      </w:r>
+      <w:proofErr w:type="spellEnd"/>
+      <w:r>
+        <w:rPr>
+          <w:rFonts w:ascii="Arial" w:eastAsia="Times New Roman" w:hAnsi="Arial" w:cs="Arial"/>
+          <w:noProof w:val="0"/>
+          <w:color w:val="000000"/>
+          <w:szCs w:val="24"/>
+          <w:lang w:eastAsia="de-AT"/>
+        </w:rPr>
+        <w:t xml:space="preserve"> </w:t>
+      </w:r>
+      <w:proofErr w:type="spellStart"/>
+      <w:r>
+        <w:rPr>
+          <w:rFonts w:ascii="Arial" w:eastAsia="Times New Roman" w:hAnsi="Arial" w:cs="Arial"/>
+          <w:noProof w:val="0"/>
+          <w:color w:val="000000"/>
+          <w:szCs w:val="24"/>
+          <w:lang w:eastAsia="de-AT"/>
+        </w:rPr>
+        <w:t>Satrapa</w:t>
+      </w:r>
+      <w:proofErr w:type="spellEnd"/>
+      <w:r>
+        <w:rPr>
+          <w:rFonts w:ascii="Arial" w:eastAsia="Times New Roman" w:hAnsi="Arial" w:cs="Arial"/>
+          <w:noProof w:val="0"/>
+          <w:color w:val="000000"/>
+          <w:szCs w:val="24"/>
+          <w:lang w:eastAsia="de-AT"/>
+        </w:rPr>
+        <w:t xml:space="preserve"> </w:t>
       </w:r>
     </w:p>
     <w:p>
@@ -2039,23 +2125,25 @@
       </w:r>
     </w:p>
     <w:p>
-      <w:pPr>
-        <w:rPr>
-          <w:rFonts w:ascii="Arial" w:hAnsi="Arial" w:cs="Arial"/>
-          <w:b/>
-          <w:szCs w:val="24"/>
-        </w:rPr>
-      </w:pPr>
       <w:hyperlink r:id="rId7" w:history="1">
         <w:r>
           <w:rPr>
             <w:rStyle w:val="Hyperlink"/>
-            <w:rFonts w:ascii="Arial" w:hAnsi="Arial" w:cs="Arial"/>
-            <w:szCs w:val="24"/>
           </w:rPr>
-          <w:t>https://docs.google.com/spreadsheets/d/1MfXGWWUTHDymGDIJ3Fe_hgWiqnDQO2QVqLoKkNXxJVo/edit#gid=0</w:t>
+          <w:t>https://docs.google.com/spreadsheets/d/1MfXGWWUTHDymGDIJ3Fe_hgWiqnDQO2QVqLoKkNXxJVo/edit?usp=sharing</w:t>
         </w:r>
       </w:hyperlink>
+    </w:p>
+    <w:p>
+      <w:pPr>
+        <w:rPr>
+          <w:rFonts w:ascii="Arial" w:hAnsi="Arial" w:cs="Arial"/>
+          <w:b/>
+          <w:szCs w:val="24"/>
+        </w:rPr>
+      </w:pPr>
+      <w:bookmarkStart w:id="0" w:name="_GoBack"/>
+      <w:bookmarkEnd w:id="0"/>
     </w:p>
     <w:sectPr>
       <w:pgSz w:w="11906" w:h="16838"/>

</xml_diff>